<commit_message>
Update EDUF group assignment.docx
</commit_message>
<xml_diff>
--- a/docs/EDUF group assignment.docx
+++ b/docs/EDUF group assignment.docx
@@ -13,14 +13,7 @@
         <w:rPr>
           <w:lang w:val="en-US"/>
         </w:rPr>
-        <w:t xml:space="preserve">Enough Design </w:t>
-      </w:r>
-      <w:proofErr w:type="spellStart"/>
-      <w:r>
-        <w:rPr>
-          <w:lang w:val="en-US"/>
-        </w:rPr>
-        <w:t>Up</w:t>
+        <w:t>Enough Design Up</w:t>
       </w:r>
       <w:r>
         <w:rPr>
@@ -28,7 +21,6 @@
         </w:rPr>
         <w:t>Front</w:t>
       </w:r>
-      <w:proofErr w:type="spellEnd"/>
     </w:p>
     <w:p>
       <w:pPr>
@@ -71,47 +63,13 @@
           <w:bCs/>
         </w:rPr>
       </w:pPr>
-      <w:proofErr w:type="spellStart"/>
-      <w:r>
-        <w:rPr>
-          <w:b/>
-          <w:bCs/>
-        </w:rPr>
-        <w:t>Fingerprint</w:t>
-      </w:r>
-      <w:proofErr w:type="spellEnd"/>
-      <w:r>
-        <w:rPr>
-          <w:b/>
-          <w:bCs/>
-        </w:rPr>
-        <w:t xml:space="preserve"> </w:t>
-      </w:r>
-      <w:proofErr w:type="spellStart"/>
-      <w:r>
-        <w:rPr>
-          <w:b/>
-          <w:bCs/>
-        </w:rPr>
-        <w:t>based</w:t>
-      </w:r>
-      <w:proofErr w:type="spellEnd"/>
-      <w:r>
-        <w:rPr>
-          <w:b/>
-          <w:bCs/>
-        </w:rPr>
-        <w:t xml:space="preserve"> </w:t>
-      </w:r>
-      <w:proofErr w:type="spellStart"/>
-      <w:r>
-        <w:rPr>
-          <w:b/>
-          <w:bCs/>
-        </w:rPr>
-        <w:t>representation</w:t>
-      </w:r>
-      <w:proofErr w:type="spellEnd"/>
+      <w:r>
+        <w:rPr>
+          <w:b/>
+          <w:bCs/>
+        </w:rPr>
+        <w:t>Fingerprint based representation</w:t>
+      </w:r>
     </w:p>
     <w:p>
       <w:r>
@@ -142,33 +100,8 @@
           <w:b/>
           <w:bCs/>
         </w:rPr>
-        <w:t xml:space="preserve">Descriptor </w:t>
-      </w:r>
-      <w:proofErr w:type="spellStart"/>
-      <w:r>
-        <w:rPr>
-          <w:b/>
-          <w:bCs/>
-        </w:rPr>
-        <w:t>based</w:t>
-      </w:r>
-      <w:proofErr w:type="spellEnd"/>
-      <w:r>
-        <w:rPr>
-          <w:b/>
-          <w:bCs/>
-        </w:rPr>
-        <w:t xml:space="preserve"> </w:t>
-      </w:r>
-      <w:proofErr w:type="spellStart"/>
-      <w:r>
-        <w:rPr>
-          <w:b/>
-          <w:bCs/>
-        </w:rPr>
-        <w:t>representation</w:t>
-      </w:r>
-      <w:proofErr w:type="spellEnd"/>
+        <w:t>Descriptor based representation</w:t>
+      </w:r>
     </w:p>
     <w:p>
       <w:r>
@@ -193,33 +126,8 @@
           <w:b/>
           <w:bCs/>
         </w:rPr>
-        <w:t>String-</w:t>
-      </w:r>
-      <w:proofErr w:type="spellStart"/>
-      <w:r>
-        <w:rPr>
-          <w:b/>
-          <w:bCs/>
-        </w:rPr>
-        <w:t>based</w:t>
-      </w:r>
-      <w:proofErr w:type="spellEnd"/>
-      <w:r>
-        <w:rPr>
-          <w:b/>
-          <w:bCs/>
-        </w:rPr>
-        <w:t xml:space="preserve"> </w:t>
-      </w:r>
-      <w:proofErr w:type="spellStart"/>
-      <w:r>
-        <w:rPr>
-          <w:b/>
-          <w:bCs/>
-        </w:rPr>
-        <w:t>representation</w:t>
-      </w:r>
-      <w:proofErr w:type="spellEnd"/>
+        <w:t>String-based representation</w:t>
+      </w:r>
     </w:p>
     <w:p>
       <w:r>
@@ -236,31 +144,13 @@
           <w:bCs/>
         </w:rPr>
       </w:pPr>
-      <w:proofErr w:type="spellStart"/>
-      <w:r>
-        <w:rPr>
-          <w:b/>
-          <w:bCs/>
-        </w:rPr>
-        <w:t>Graph-based</w:t>
-      </w:r>
-      <w:proofErr w:type="spellEnd"/>
-      <w:r>
-        <w:rPr>
-          <w:b/>
-          <w:bCs/>
-        </w:rPr>
-        <w:t xml:space="preserve"> </w:t>
-      </w:r>
-      <w:proofErr w:type="spellStart"/>
-      <w:r>
-        <w:rPr>
-          <w:b/>
-          <w:bCs/>
-        </w:rPr>
-        <w:t>representation</w:t>
-      </w:r>
-      <w:proofErr w:type="spellEnd"/>
+      <w:r>
+        <w:rPr>
+          <w:b/>
+          <w:bCs/>
+        </w:rPr>
+        <w:t>Graph-based representation</w:t>
+      </w:r>
     </w:p>
     <w:p>
       <w:r>
@@ -347,31 +237,13 @@
           <w:bCs/>
         </w:rPr>
       </w:pPr>
-      <w:proofErr w:type="spellStart"/>
-      <w:r>
-        <w:rPr>
-          <w:b/>
-          <w:bCs/>
-        </w:rPr>
-        <w:t>Substitution</w:t>
-      </w:r>
-      <w:proofErr w:type="spellEnd"/>
-      <w:r>
-        <w:rPr>
-          <w:b/>
-          <w:bCs/>
-        </w:rPr>
-        <w:t xml:space="preserve"> Matrix </w:t>
-      </w:r>
-      <w:proofErr w:type="spellStart"/>
-      <w:r>
-        <w:rPr>
-          <w:b/>
-          <w:bCs/>
-        </w:rPr>
-        <w:t>Embeddings</w:t>
-      </w:r>
-      <w:proofErr w:type="spellEnd"/>
+      <w:r>
+        <w:rPr>
+          <w:b/>
+          <w:bCs/>
+        </w:rPr>
+        <w:t>Substitution Matrix Embeddings</w:t>
+      </w:r>
     </w:p>
     <w:p>
       <w:r>
@@ -391,62 +263,20 @@
           <w:bCs/>
         </w:rPr>
       </w:pPr>
-      <w:proofErr w:type="spellStart"/>
-      <w:r>
-        <w:rPr>
-          <w:b/>
-          <w:bCs/>
-        </w:rPr>
-        <w:t>Pretrained</w:t>
-      </w:r>
-      <w:proofErr w:type="spellEnd"/>
-      <w:r>
-        <w:rPr>
-          <w:b/>
-          <w:bCs/>
-        </w:rPr>
-        <w:t xml:space="preserve"> </w:t>
-      </w:r>
-      <w:proofErr w:type="spellStart"/>
-      <w:r>
-        <w:rPr>
-          <w:b/>
-          <w:bCs/>
-        </w:rPr>
-        <w:t>Protein</w:t>
-      </w:r>
-      <w:proofErr w:type="spellEnd"/>
-      <w:r>
-        <w:rPr>
-          <w:b/>
-          <w:bCs/>
-        </w:rPr>
-        <w:t xml:space="preserve"> Language Model </w:t>
-      </w:r>
-      <w:proofErr w:type="spellStart"/>
-      <w:r>
-        <w:rPr>
-          <w:b/>
-          <w:bCs/>
-        </w:rPr>
-        <w:t>Embeddings</w:t>
-      </w:r>
-      <w:proofErr w:type="spellEnd"/>
-    </w:p>
-    <w:p>
-      <w:r>
-        <w:t xml:space="preserve">Gebruikt </w:t>
-      </w:r>
-      <w:proofErr w:type="spellStart"/>
-      <w:r>
-        <w:t>L</w:t>
-      </w:r>
-      <w:r>
-        <w:t>LMs</w:t>
-      </w:r>
-      <w:proofErr w:type="spellEnd"/>
-      <w:r>
-        <w:t xml:space="preserve"> om </w:t>
+      <w:r>
+        <w:rPr>
+          <w:b/>
+          <w:bCs/>
+        </w:rPr>
+        <w:t>Pretrained Protein Language Model Embeddings</w:t>
+      </w:r>
+    </w:p>
+    <w:p>
+      <w:r>
+        <w:t>Gebruikt L</w:t>
+      </w:r>
+      <w:r>
+        <w:t xml:space="preserve">LMs om </w:t>
       </w:r>
     </w:p>
     <w:p>
@@ -577,11 +407,323 @@
     </w:p>
     <w:p>
       <w:pPr>
-        <w:pStyle w:val="Kop1"/>
-        <w:rPr>
-          <w:lang w:val="en-US"/>
-        </w:rPr>
-      </w:pPr>
+        <w:rPr>
+          <w:lang w:val="en-US"/>
+        </w:rPr>
+      </w:pPr>
+      <w:hyperlink r:id="rId5" w:history="1">
+        <w:r>
+          <w:rPr>
+            <w:rStyle w:val="Hyperlink"/>
+            <w:lang w:val="en-US"/>
+          </w:rPr>
+          <w:t>https://www.geeksforgeeks.org/deep-learning/multi-layer-perceptron-learning-in-tensorflow/</w:t>
+        </w:r>
+      </w:hyperlink>
+      <w:r>
+        <w:rPr>
+          <w:lang w:val="en-US"/>
+        </w:rPr>
+        <w:t xml:space="preserve"> </w:t>
+      </w:r>
+    </w:p>
+    <w:p>
+      <w:pPr>
+        <w:rPr>
+          <w:lang w:val="en-US"/>
+        </w:rPr>
+      </w:pPr>
+      <w:r>
+        <w:rPr>
+          <w:lang w:val="en-US"/>
+        </w:rPr>
+        <w:t>Library to use: Tensorflow</w:t>
+      </w:r>
+    </w:p>
+    <w:p>
+      <w:pPr>
+        <w:rPr>
+          <w:lang w:val="en-US"/>
+        </w:rPr>
+      </w:pPr>
+      <w:r>
+        <w:rPr>
+          <w:lang w:val="en-US"/>
+        </w:rPr>
+        <w:t>The website provides a step b</w:t>
+      </w:r>
+      <w:r>
+        <w:rPr>
+          <w:lang w:val="en-US"/>
+        </w:rPr>
+        <w:t>y step guide for using the Tensorflow library to create a MLP, the input values are vectors (the use the MNIST database which contains 28x28 pixel images of the numbers 0 – 9, which get flattened to a vector with 28x28 = 784 parameters) and the output values are integers (0 to 9) which is a multiclass problem. We have input vectors with n parameters that we choose ourselves, and output float values ranging from 0 to 100 (I believe that this also works as classification but just with continuous classes ranging from 0 to 100).</w:t>
+      </w:r>
+    </w:p>
+    <w:p>
+      <w:pPr>
+        <w:rPr>
+          <w:lang w:val="en-US"/>
+        </w:rPr>
+      </w:pPr>
+      <w:r>
+        <w:rPr>
+          <w:lang w:val="en-US"/>
+        </w:rPr>
+        <w:t>The website also shows methods for showing model training performance</w:t>
+      </w:r>
+      <w:r>
+        <w:rPr>
+          <w:lang w:val="en-US"/>
+        </w:rPr>
+        <w:t>.</w:t>
+      </w:r>
+    </w:p>
+    <w:p>
+      <w:pPr>
+        <w:rPr>
+          <w:lang w:val="en-US"/>
+        </w:rPr>
+      </w:pPr>
+      <w:r>
+        <w:rPr>
+          <w:lang w:val="en-US"/>
+        </w:rPr>
+        <w:t>From the website:</w:t>
+      </w:r>
+    </w:p>
+    <w:p>
+      <w:pPr>
+        <w:rPr>
+          <w:b/>
+          <w:bCs/>
+        </w:rPr>
+      </w:pPr>
+      <w:r>
+        <w:rPr>
+          <w:b/>
+          <w:bCs/>
+        </w:rPr>
+        <w:t>Advantages</w:t>
+      </w:r>
+    </w:p>
+    <w:p>
+      <w:pPr>
+        <w:numPr>
+          <w:ilvl w:val="0"/>
+          <w:numId w:val="2"/>
+        </w:numPr>
+        <w:rPr>
+          <w:lang w:val="en-US"/>
+        </w:rPr>
+      </w:pPr>
+      <w:r>
+        <w:rPr>
+          <w:b/>
+          <w:bCs/>
+          <w:lang w:val="en-US"/>
+        </w:rPr>
+        <w:t>Versatility</w:t>
+      </w:r>
+      <w:r>
+        <w:rPr>
+          <w:lang w:val="en-US"/>
+        </w:rPr>
+        <w:t>: MLPs can be applied to a variety of problems, both classification and regression.</w:t>
+      </w:r>
+    </w:p>
+    <w:p>
+      <w:pPr>
+        <w:numPr>
+          <w:ilvl w:val="0"/>
+          <w:numId w:val="3"/>
+        </w:numPr>
+        <w:rPr>
+          <w:lang w:val="en-US"/>
+        </w:rPr>
+      </w:pPr>
+      <w:r>
+        <w:rPr>
+          <w:b/>
+          <w:bCs/>
+          <w:lang w:val="en-US"/>
+        </w:rPr>
+        <w:t>Non-linearity</w:t>
+      </w:r>
+      <w:r>
+        <w:rPr>
+          <w:lang w:val="en-US"/>
+        </w:rPr>
+        <w:t>: Using activation functions MLPs can model complex, non-linear relationships in data.</w:t>
+      </w:r>
+    </w:p>
+    <w:p>
+      <w:pPr>
+        <w:numPr>
+          <w:ilvl w:val="0"/>
+          <w:numId w:val="4"/>
+        </w:numPr>
+        <w:rPr>
+          <w:lang w:val="en-US"/>
+        </w:rPr>
+      </w:pPr>
+      <w:r>
+        <w:rPr>
+          <w:b/>
+          <w:bCs/>
+          <w:lang w:val="en-US"/>
+        </w:rPr>
+        <w:t>Parallel Computation</w:t>
+      </w:r>
+      <w:r>
+        <w:rPr>
+          <w:lang w:val="en-US"/>
+        </w:rPr>
+        <w:t>: With the help of GPUs, MLPs can be trained quickly by takfing advantage of parallel computing.</w:t>
+      </w:r>
+    </w:p>
+    <w:p>
+      <w:pPr>
+        <w:rPr>
+          <w:b/>
+          <w:bCs/>
+        </w:rPr>
+      </w:pPr>
+      <w:r>
+        <w:rPr>
+          <w:b/>
+          <w:bCs/>
+        </w:rPr>
+        <w:t>Disadvantages</w:t>
+      </w:r>
+    </w:p>
+    <w:p>
+      <w:pPr>
+        <w:numPr>
+          <w:ilvl w:val="0"/>
+          <w:numId w:val="5"/>
+        </w:numPr>
+        <w:rPr>
+          <w:lang w:val="en-US"/>
+        </w:rPr>
+      </w:pPr>
+      <w:r>
+        <w:rPr>
+          <w:b/>
+          <w:bCs/>
+          <w:lang w:val="en-US"/>
+        </w:rPr>
+        <w:t>Computationally Expensive</w:t>
+      </w:r>
+      <w:r>
+        <w:rPr>
+          <w:lang w:val="en-US"/>
+        </w:rPr>
+        <w:t>: MLPs can be slow to train especially on large datasets with many layers.</w:t>
+      </w:r>
+    </w:p>
+    <w:p>
+      <w:pPr>
+        <w:numPr>
+          <w:ilvl w:val="0"/>
+          <w:numId w:val="6"/>
+        </w:numPr>
+        <w:rPr>
+          <w:lang w:val="en-US"/>
+        </w:rPr>
+      </w:pPr>
+      <w:r>
+        <w:rPr>
+          <w:b/>
+          <w:bCs/>
+          <w:lang w:val="en-US"/>
+        </w:rPr>
+        <w:t>Prone to Overfitting</w:t>
+      </w:r>
+      <w:r>
+        <w:rPr>
+          <w:lang w:val="en-US"/>
+        </w:rPr>
+        <w:t>: Without proper regularization techniques they can overfit the training data leading to poor generalization.</w:t>
+      </w:r>
+    </w:p>
+    <w:p>
+      <w:pPr>
+        <w:numPr>
+          <w:ilvl w:val="0"/>
+          <w:numId w:val="7"/>
+        </w:numPr>
+        <w:rPr>
+          <w:lang w:val="en-US"/>
+        </w:rPr>
+      </w:pPr>
+      <w:r>
+        <w:rPr>
+          <w:b/>
+          <w:bCs/>
+          <w:lang w:val="en-US"/>
+        </w:rPr>
+        <w:t>Sensitivity to Data Scaling</w:t>
+      </w:r>
+      <w:r>
+        <w:rPr>
+          <w:lang w:val="en-US"/>
+        </w:rPr>
+        <w:t>: They require properly normalized or scaled data for optimal performance.</w:t>
+      </w:r>
+    </w:p>
+    <w:p>
+      <w:pPr>
+        <w:rPr>
+          <w:lang w:val="en-US"/>
+        </w:rPr>
+      </w:pPr>
+    </w:p>
+    <w:p>
+      <w:pPr>
+        <w:rPr>
+          <w:lang w:val="en-US"/>
+        </w:rPr>
+      </w:pPr>
+      <w:hyperlink r:id="rId6" w:history="1">
+        <w:r>
+          <w:rPr>
+            <w:rStyle w:val="Hyperlink"/>
+            <w:lang w:val="en-US"/>
+          </w:rPr>
+          <w:t>https://scikit-learn.org/stable/modules/generated/sklearn.neural_network.MLPRegressor.html</w:t>
+        </w:r>
+      </w:hyperlink>
+      <w:r>
+        <w:rPr>
+          <w:lang w:val="en-US"/>
+        </w:rPr>
+        <w:t xml:space="preserve"> </w:t>
+      </w:r>
+    </w:p>
+    <w:p>
+      <w:pPr>
+        <w:rPr>
+          <w:lang w:val="en-US"/>
+        </w:rPr>
+      </w:pPr>
+      <w:r>
+        <w:rPr>
+          <w:lang w:val="en-US"/>
+        </w:rPr>
+        <w:t xml:space="preserve">We can also use </w:t>
+      </w:r>
+      <w:r>
+        <w:rPr>
+          <w:lang w:val="en-US"/>
+        </w:rPr>
+        <w:t>sklearn.neural_network.MLPRegressor(**hyperparameters)</w:t>
+      </w:r>
+      <w:r>
+        <w:rPr>
+          <w:lang w:val="en-US"/>
+        </w:rPr>
+        <w:t xml:space="preserve"> to apply a regression model.</w:t>
+      </w:r>
     </w:p>
     <w:p>
       <w:pPr>
@@ -665,6 +807,304 @@
 <file path=word/numbering.xml><?xml version="1.0" encoding="utf-8"?>
 <w:numbering xmlns:wpc="http://schemas.microsoft.com/office/word/2010/wordprocessingCanvas" xmlns:cx="http://schemas.microsoft.com/office/drawing/2014/chartex" xmlns:cx1="http://schemas.microsoft.com/office/drawing/2015/9/8/chartex" xmlns:cx2="http://schemas.microsoft.com/office/drawing/2015/10/21/chartex" xmlns:cx3="http://schemas.microsoft.com/office/drawing/2016/5/9/chartex" xmlns:cx4="http://schemas.microsoft.com/office/drawing/2016/5/10/chartex" xmlns:cx5="http://schemas.microsoft.com/office/drawing/2016/5/11/chartex" xmlns:cx6="http://schemas.microsoft.com/office/drawing/2016/5/12/chartex" xmlns:cx7="http://schemas.microsoft.com/office/drawing/2016/5/13/chartex" xmlns:cx8="http://schemas.microsoft.com/office/drawing/2016/5/14/chartex" xmlns:mc="http://schemas.openxmlformats.org/markup-compatibility/2006" xmlns:aink="http://schemas.microsoft.com/office/drawing/2016/ink" xmlns:am3d="http://schemas.microsoft.com/office/drawing/2017/model3d" xmlns:o="urn:schemas-microsoft-com:office:office" xmlns:oel="http://schemas.microsoft.com/office/2019/extlst" xmlns:r="http://schemas.openxmlformats.org/officeDocument/2006/relationships" xmlns:m="http://schemas.openxmlformats.org/officeDocument/2006/math" xmlns:v="urn:schemas-microsoft-com:vml" xmlns:wp14="http://schemas.microsoft.com/office/word/2010/wordprocessingDrawing" xmlns:wp="http://schemas.openxmlformats.org/drawingml/2006/wordprocessingDrawing" xmlns:w10="urn:schemas-microsoft-com:office:word" xmlns:w="http://schemas.openxmlformats.org/wordprocessingml/2006/main" xmlns:w14="http://schemas.microsoft.com/office/word/2010/wordml" xmlns:w15="http://schemas.microsoft.com/office/word/2012/wordml" xmlns:w16cex="http://schemas.microsoft.com/office/word/2018/wordml/cex" xmlns:w16cid="http://schemas.microsoft.com/office/word/2016/wordml/cid" xmlns:w16="http://schemas.microsoft.com/office/word/2018/wordml" xmlns:w16du="http://schemas.microsoft.com/office/word/2023/wordml/word16du" xmlns:w16sdtdh="http://schemas.microsoft.com/office/word/2020/wordml/sdtdatahash" xmlns:w16sdtfl="http://schemas.microsoft.com/office/word/2024/wordml/sdtformatlock" xmlns:w16se="http://schemas.microsoft.com/office/word/2015/wordml/symex" xmlns:wpg="http://schemas.microsoft.com/office/word/2010/wordprocessingGroup" xmlns:wpi="http://schemas.microsoft.com/office/word/2010/wordprocessingInk" xmlns:wne="http://schemas.microsoft.com/office/word/2006/wordml" xmlns:wps="http://schemas.microsoft.com/office/word/2010/wordprocessingShape" mc:Ignorable="w14 w15 w16se w16cid w16 w16cex w16sdtdh w16sdtfl w16du wp14">
   <w:abstractNum w:abstractNumId="0" w15:restartNumberingAfterBreak="0">
+    <w:nsid w:val="14F12690"/>
+    <w:multiLevelType w:val="multilevel"/>
+    <w:tmpl w:val="33D86364"/>
+    <w:lvl w:ilvl="0">
+      <w:start w:val="1"/>
+      <w:numFmt w:val="bullet"/>
+      <w:lvlText w:val=""/>
+      <w:lvlJc w:val="left"/>
+      <w:pPr>
+        <w:tabs>
+          <w:tab w:val="num" w:pos="720"/>
+        </w:tabs>
+        <w:ind w:left="720" w:hanging="360"/>
+      </w:pPr>
+      <w:rPr>
+        <w:rFonts w:ascii="Symbol" w:hAnsi="Symbol" w:hint="default"/>
+        <w:sz w:val="20"/>
+      </w:rPr>
+    </w:lvl>
+    <w:lvl w:ilvl="1" w:tentative="1">
+      <w:start w:val="1"/>
+      <w:numFmt w:val="bullet"/>
+      <w:lvlText w:val=""/>
+      <w:lvlJc w:val="left"/>
+      <w:pPr>
+        <w:tabs>
+          <w:tab w:val="num" w:pos="1440"/>
+        </w:tabs>
+        <w:ind w:left="1440" w:hanging="360"/>
+      </w:pPr>
+      <w:rPr>
+        <w:rFonts w:ascii="Symbol" w:hAnsi="Symbol" w:hint="default"/>
+        <w:sz w:val="20"/>
+      </w:rPr>
+    </w:lvl>
+    <w:lvl w:ilvl="2" w:tentative="1">
+      <w:start w:val="1"/>
+      <w:numFmt w:val="bullet"/>
+      <w:lvlText w:val=""/>
+      <w:lvlJc w:val="left"/>
+      <w:pPr>
+        <w:tabs>
+          <w:tab w:val="num" w:pos="2160"/>
+        </w:tabs>
+        <w:ind w:left="2160" w:hanging="360"/>
+      </w:pPr>
+      <w:rPr>
+        <w:rFonts w:ascii="Symbol" w:hAnsi="Symbol" w:hint="default"/>
+        <w:sz w:val="20"/>
+      </w:rPr>
+    </w:lvl>
+    <w:lvl w:ilvl="3" w:tentative="1">
+      <w:start w:val="1"/>
+      <w:numFmt w:val="bullet"/>
+      <w:lvlText w:val=""/>
+      <w:lvlJc w:val="left"/>
+      <w:pPr>
+        <w:tabs>
+          <w:tab w:val="num" w:pos="2880"/>
+        </w:tabs>
+        <w:ind w:left="2880" w:hanging="360"/>
+      </w:pPr>
+      <w:rPr>
+        <w:rFonts w:ascii="Symbol" w:hAnsi="Symbol" w:hint="default"/>
+        <w:sz w:val="20"/>
+      </w:rPr>
+    </w:lvl>
+    <w:lvl w:ilvl="4" w:tentative="1">
+      <w:start w:val="1"/>
+      <w:numFmt w:val="bullet"/>
+      <w:lvlText w:val=""/>
+      <w:lvlJc w:val="left"/>
+      <w:pPr>
+        <w:tabs>
+          <w:tab w:val="num" w:pos="3600"/>
+        </w:tabs>
+        <w:ind w:left="3600" w:hanging="360"/>
+      </w:pPr>
+      <w:rPr>
+        <w:rFonts w:ascii="Symbol" w:hAnsi="Symbol" w:hint="default"/>
+        <w:sz w:val="20"/>
+      </w:rPr>
+    </w:lvl>
+    <w:lvl w:ilvl="5" w:tentative="1">
+      <w:start w:val="1"/>
+      <w:numFmt w:val="bullet"/>
+      <w:lvlText w:val=""/>
+      <w:lvlJc w:val="left"/>
+      <w:pPr>
+        <w:tabs>
+          <w:tab w:val="num" w:pos="4320"/>
+        </w:tabs>
+        <w:ind w:left="4320" w:hanging="360"/>
+      </w:pPr>
+      <w:rPr>
+        <w:rFonts w:ascii="Symbol" w:hAnsi="Symbol" w:hint="default"/>
+        <w:sz w:val="20"/>
+      </w:rPr>
+    </w:lvl>
+    <w:lvl w:ilvl="6" w:tentative="1">
+      <w:start w:val="1"/>
+      <w:numFmt w:val="bullet"/>
+      <w:lvlText w:val=""/>
+      <w:lvlJc w:val="left"/>
+      <w:pPr>
+        <w:tabs>
+          <w:tab w:val="num" w:pos="5040"/>
+        </w:tabs>
+        <w:ind w:left="5040" w:hanging="360"/>
+      </w:pPr>
+      <w:rPr>
+        <w:rFonts w:ascii="Symbol" w:hAnsi="Symbol" w:hint="default"/>
+        <w:sz w:val="20"/>
+      </w:rPr>
+    </w:lvl>
+    <w:lvl w:ilvl="7" w:tentative="1">
+      <w:start w:val="1"/>
+      <w:numFmt w:val="bullet"/>
+      <w:lvlText w:val=""/>
+      <w:lvlJc w:val="left"/>
+      <w:pPr>
+        <w:tabs>
+          <w:tab w:val="num" w:pos="5760"/>
+        </w:tabs>
+        <w:ind w:left="5760" w:hanging="360"/>
+      </w:pPr>
+      <w:rPr>
+        <w:rFonts w:ascii="Symbol" w:hAnsi="Symbol" w:hint="default"/>
+        <w:sz w:val="20"/>
+      </w:rPr>
+    </w:lvl>
+    <w:lvl w:ilvl="8" w:tentative="1">
+      <w:start w:val="1"/>
+      <w:numFmt w:val="bullet"/>
+      <w:lvlText w:val=""/>
+      <w:lvlJc w:val="left"/>
+      <w:pPr>
+        <w:tabs>
+          <w:tab w:val="num" w:pos="6480"/>
+        </w:tabs>
+        <w:ind w:left="6480" w:hanging="360"/>
+      </w:pPr>
+      <w:rPr>
+        <w:rFonts w:ascii="Symbol" w:hAnsi="Symbol" w:hint="default"/>
+        <w:sz w:val="20"/>
+      </w:rPr>
+    </w:lvl>
+  </w:abstractNum>
+  <w:abstractNum w:abstractNumId="1" w15:restartNumberingAfterBreak="0">
+    <w:nsid w:val="302A76FD"/>
+    <w:multiLevelType w:val="multilevel"/>
+    <w:tmpl w:val="491292E8"/>
+    <w:lvl w:ilvl="0">
+      <w:start w:val="1"/>
+      <w:numFmt w:val="bullet"/>
+      <w:lvlText w:val=""/>
+      <w:lvlJc w:val="left"/>
+      <w:pPr>
+        <w:tabs>
+          <w:tab w:val="num" w:pos="720"/>
+        </w:tabs>
+        <w:ind w:left="720" w:hanging="360"/>
+      </w:pPr>
+      <w:rPr>
+        <w:rFonts w:ascii="Symbol" w:hAnsi="Symbol" w:hint="default"/>
+        <w:sz w:val="20"/>
+      </w:rPr>
+    </w:lvl>
+    <w:lvl w:ilvl="1" w:tentative="1">
+      <w:start w:val="1"/>
+      <w:numFmt w:val="bullet"/>
+      <w:lvlText w:val=""/>
+      <w:lvlJc w:val="left"/>
+      <w:pPr>
+        <w:tabs>
+          <w:tab w:val="num" w:pos="1440"/>
+        </w:tabs>
+        <w:ind w:left="1440" w:hanging="360"/>
+      </w:pPr>
+      <w:rPr>
+        <w:rFonts w:ascii="Symbol" w:hAnsi="Symbol" w:hint="default"/>
+        <w:sz w:val="20"/>
+      </w:rPr>
+    </w:lvl>
+    <w:lvl w:ilvl="2" w:tentative="1">
+      <w:start w:val="1"/>
+      <w:numFmt w:val="bullet"/>
+      <w:lvlText w:val=""/>
+      <w:lvlJc w:val="left"/>
+      <w:pPr>
+        <w:tabs>
+          <w:tab w:val="num" w:pos="2160"/>
+        </w:tabs>
+        <w:ind w:left="2160" w:hanging="360"/>
+      </w:pPr>
+      <w:rPr>
+        <w:rFonts w:ascii="Symbol" w:hAnsi="Symbol" w:hint="default"/>
+        <w:sz w:val="20"/>
+      </w:rPr>
+    </w:lvl>
+    <w:lvl w:ilvl="3" w:tentative="1">
+      <w:start w:val="1"/>
+      <w:numFmt w:val="bullet"/>
+      <w:lvlText w:val=""/>
+      <w:lvlJc w:val="left"/>
+      <w:pPr>
+        <w:tabs>
+          <w:tab w:val="num" w:pos="2880"/>
+        </w:tabs>
+        <w:ind w:left="2880" w:hanging="360"/>
+      </w:pPr>
+      <w:rPr>
+        <w:rFonts w:ascii="Symbol" w:hAnsi="Symbol" w:hint="default"/>
+        <w:sz w:val="20"/>
+      </w:rPr>
+    </w:lvl>
+    <w:lvl w:ilvl="4" w:tentative="1">
+      <w:start w:val="1"/>
+      <w:numFmt w:val="bullet"/>
+      <w:lvlText w:val=""/>
+      <w:lvlJc w:val="left"/>
+      <w:pPr>
+        <w:tabs>
+          <w:tab w:val="num" w:pos="3600"/>
+        </w:tabs>
+        <w:ind w:left="3600" w:hanging="360"/>
+      </w:pPr>
+      <w:rPr>
+        <w:rFonts w:ascii="Symbol" w:hAnsi="Symbol" w:hint="default"/>
+        <w:sz w:val="20"/>
+      </w:rPr>
+    </w:lvl>
+    <w:lvl w:ilvl="5" w:tentative="1">
+      <w:start w:val="1"/>
+      <w:numFmt w:val="bullet"/>
+      <w:lvlText w:val=""/>
+      <w:lvlJc w:val="left"/>
+      <w:pPr>
+        <w:tabs>
+          <w:tab w:val="num" w:pos="4320"/>
+        </w:tabs>
+        <w:ind w:left="4320" w:hanging="360"/>
+      </w:pPr>
+      <w:rPr>
+        <w:rFonts w:ascii="Symbol" w:hAnsi="Symbol" w:hint="default"/>
+        <w:sz w:val="20"/>
+      </w:rPr>
+    </w:lvl>
+    <w:lvl w:ilvl="6" w:tentative="1">
+      <w:start w:val="1"/>
+      <w:numFmt w:val="bullet"/>
+      <w:lvlText w:val=""/>
+      <w:lvlJc w:val="left"/>
+      <w:pPr>
+        <w:tabs>
+          <w:tab w:val="num" w:pos="5040"/>
+        </w:tabs>
+        <w:ind w:left="5040" w:hanging="360"/>
+      </w:pPr>
+      <w:rPr>
+        <w:rFonts w:ascii="Symbol" w:hAnsi="Symbol" w:hint="default"/>
+        <w:sz w:val="20"/>
+      </w:rPr>
+    </w:lvl>
+    <w:lvl w:ilvl="7" w:tentative="1">
+      <w:start w:val="1"/>
+      <w:numFmt w:val="bullet"/>
+      <w:lvlText w:val=""/>
+      <w:lvlJc w:val="left"/>
+      <w:pPr>
+        <w:tabs>
+          <w:tab w:val="num" w:pos="5760"/>
+        </w:tabs>
+        <w:ind w:left="5760" w:hanging="360"/>
+      </w:pPr>
+      <w:rPr>
+        <w:rFonts w:ascii="Symbol" w:hAnsi="Symbol" w:hint="default"/>
+        <w:sz w:val="20"/>
+      </w:rPr>
+    </w:lvl>
+    <w:lvl w:ilvl="8" w:tentative="1">
+      <w:start w:val="1"/>
+      <w:numFmt w:val="bullet"/>
+      <w:lvlText w:val=""/>
+      <w:lvlJc w:val="left"/>
+      <w:pPr>
+        <w:tabs>
+          <w:tab w:val="num" w:pos="6480"/>
+        </w:tabs>
+        <w:ind w:left="6480" w:hanging="360"/>
+      </w:pPr>
+      <w:rPr>
+        <w:rFonts w:ascii="Symbol" w:hAnsi="Symbol" w:hint="default"/>
+        <w:sz w:val="20"/>
+      </w:rPr>
+    </w:lvl>
+  </w:abstractNum>
+  <w:abstractNum w:abstractNumId="2" w15:restartNumberingAfterBreak="0">
     <w:nsid w:val="54615C59"/>
     <w:multiLevelType w:val="multilevel"/>
     <w:tmpl w:val="04FA58D6"/>
@@ -814,7 +1254,43 @@
     </w:lvl>
   </w:abstractNum>
   <w:num w:numId="1" w16cid:durableId="777216868">
+    <w:abstractNumId w:val="2"/>
+  </w:num>
+  <w:num w:numId="2" w16cid:durableId="469831356">
     <w:abstractNumId w:val="0"/>
+    <w:lvlOverride w:ilvl="0">
+      <w:startOverride w:val="1"/>
+    </w:lvlOverride>
+  </w:num>
+  <w:num w:numId="3" w16cid:durableId="1513181551">
+    <w:abstractNumId w:val="0"/>
+    <w:lvlOverride w:ilvl="0">
+      <w:startOverride w:val="2"/>
+    </w:lvlOverride>
+  </w:num>
+  <w:num w:numId="4" w16cid:durableId="832836752">
+    <w:abstractNumId w:val="0"/>
+    <w:lvlOverride w:ilvl="0">
+      <w:startOverride w:val="3"/>
+    </w:lvlOverride>
+  </w:num>
+  <w:num w:numId="5" w16cid:durableId="351538591">
+    <w:abstractNumId w:val="1"/>
+    <w:lvlOverride w:ilvl="0">
+      <w:startOverride w:val="1"/>
+    </w:lvlOverride>
+  </w:num>
+  <w:num w:numId="6" w16cid:durableId="1630475006">
+    <w:abstractNumId w:val="1"/>
+    <w:lvlOverride w:ilvl="0">
+      <w:startOverride w:val="2"/>
+    </w:lvlOverride>
+  </w:num>
+  <w:num w:numId="7" w16cid:durableId="350301560">
+    <w:abstractNumId w:val="1"/>
+    <w:lvlOverride w:ilvl="0">
+      <w:startOverride w:val="3"/>
+    </w:lvlOverride>
   </w:num>
 </w:numbering>
 </file>
@@ -1422,7 +1898,6 @@
   <w:style w:type="character" w:default="1" w:styleId="Standaardalinea-lettertype">
     <w:name w:val="Default Paragraph Font"/>
     <w:uiPriority w:val="1"/>
-    <w:semiHidden/>
     <w:unhideWhenUsed/>
   </w:style>
   <w:style w:type="table" w:default="1" w:styleId="Standaardtabel">
@@ -1734,6 +2209,17 @@
       <w:smallCaps/>
       <w:color w:val="0F4761" w:themeColor="accent1" w:themeShade="BF"/>
       <w:spacing w:val="5"/>
+    </w:rPr>
+  </w:style>
+  <w:style w:type="character" w:styleId="Hyperlink">
+    <w:name w:val="Hyperlink"/>
+    <w:basedOn w:val="Standaardalinea-lettertype"/>
+    <w:uiPriority w:val="99"/>
+    <w:unhideWhenUsed/>
+    <w:rsid w:val="00094B2F"/>
+    <w:rPr>
+      <w:color w:val="467886" w:themeColor="hyperlink"/>
+      <w:u w:val="single"/>
     </w:rPr>
   </w:style>
 </w:styles>

</xml_diff>

<commit_message>
update on data analysis and descriptor extraction
</commit_message>
<xml_diff>
--- a/docs/EDUF group assignment.docx
+++ b/docs/EDUF group assignment.docx
@@ -131,6 +131,24 @@
       </w:r>
     </w:p>
     <w:p>
+      <w:hyperlink r:id="rId5" w:history="1">
+        <w:r>
+          <w:rPr>
+            <w:rStyle w:val="Hyperlink"/>
+          </w:rPr>
+          <w:t>https://www.rdkit.org/UGM/2012/Landrum_RDKit_UGM.Fingerprints.Final.pptx.pdf</w:t>
+        </w:r>
+      </w:hyperlink>
+      <w:r>
+        <w:t xml:space="preserve"> </w:t>
+      </w:r>
+    </w:p>
+    <w:p>
+      <w:r>
+        <w:t xml:space="preserve">deze website </w:t>
+      </w:r>
+    </w:p>
+    <w:p>
       <w:pPr>
         <w:rPr>
           <w:b/>
@@ -182,7 +200,7 @@
       </w:r>
     </w:p>
     <w:p>
-      <w:hyperlink r:id="rId5" w:history="1">
+      <w:hyperlink r:id="rId6" w:anchor="fpstate=ive&amp;vld=cid:caa1c937,vid:hINPS5xHuEc,st:74" w:history="1">
         <w:r>
           <w:rPr>
             <w:rStyle w:val="Hyperlink"/>
@@ -243,148 +261,25 @@
       </w:r>
     </w:p>
     <w:p>
-      <w:pPr>
-        <w:rPr>
-          <w:lang w:val="en-US"/>
-        </w:rPr>
-      </w:pPr>
-      <w:proofErr w:type="spellStart"/>
-      <w:r>
-        <w:rPr>
-          <w:lang w:val="en-US"/>
-        </w:rPr>
-        <w:t>Uit</w:t>
-      </w:r>
-      <w:proofErr w:type="spellEnd"/>
-      <w:r>
-        <w:rPr>
-          <w:lang w:val="en-US"/>
-        </w:rPr>
-        <w:t xml:space="preserve"> de </w:t>
-      </w:r>
-      <w:proofErr w:type="spellStart"/>
-      <w:r>
-        <w:rPr>
-          <w:lang w:val="en-US"/>
-        </w:rPr>
-        <w:t>beschrijving</w:t>
-      </w:r>
-      <w:proofErr w:type="spellEnd"/>
-      <w:r>
-        <w:rPr>
-          <w:lang w:val="en-US"/>
-        </w:rPr>
-        <w:t xml:space="preserve"> van de video </w:t>
-      </w:r>
-      <w:proofErr w:type="spellStart"/>
-      <w:r>
-        <w:rPr>
-          <w:lang w:val="en-US"/>
-        </w:rPr>
-        <w:t>kunnen</w:t>
-      </w:r>
-      <w:proofErr w:type="spellEnd"/>
-      <w:r>
-        <w:rPr>
-          <w:lang w:val="en-US"/>
-        </w:rPr>
-        <w:t xml:space="preserve"> we </w:t>
-      </w:r>
-      <w:proofErr w:type="spellStart"/>
-      <w:r>
-        <w:rPr>
-          <w:lang w:val="en-US"/>
-        </w:rPr>
-        <w:t>een</w:t>
-      </w:r>
-      <w:proofErr w:type="spellEnd"/>
-      <w:r>
-        <w:rPr>
-          <w:lang w:val="en-US"/>
-        </w:rPr>
-        <w:t xml:space="preserve"> </w:t>
-      </w:r>
-      <w:proofErr w:type="spellStart"/>
-      <w:r>
-        <w:rPr>
-          <w:lang w:val="en-US"/>
-        </w:rPr>
-        <w:t>aantal</w:t>
-      </w:r>
-      <w:proofErr w:type="spellEnd"/>
-      <w:r>
-        <w:rPr>
-          <w:lang w:val="en-US"/>
-        </w:rPr>
-        <w:t xml:space="preserve"> tips </w:t>
-      </w:r>
-      <w:proofErr w:type="spellStart"/>
-      <w:r>
-        <w:rPr>
-          <w:lang w:val="en-US"/>
-        </w:rPr>
-        <w:t>halen</w:t>
-      </w:r>
-      <w:proofErr w:type="spellEnd"/>
-      <w:r>
-        <w:rPr>
-          <w:lang w:val="en-US"/>
-        </w:rPr>
-        <w:t xml:space="preserve"> </w:t>
-      </w:r>
-      <w:proofErr w:type="spellStart"/>
-      <w:r>
-        <w:rPr>
-          <w:lang w:val="en-US"/>
-        </w:rPr>
-        <w:t>voor</w:t>
-      </w:r>
-      <w:proofErr w:type="spellEnd"/>
-      <w:r>
-        <w:rPr>
-          <w:lang w:val="en-US"/>
-        </w:rPr>
-        <w:t xml:space="preserve"> het </w:t>
-      </w:r>
-      <w:proofErr w:type="spellStart"/>
-      <w:r>
-        <w:rPr>
-          <w:lang w:val="en-US"/>
-        </w:rPr>
-        <w:t>reduceren</w:t>
-      </w:r>
-      <w:proofErr w:type="spellEnd"/>
-      <w:r>
-        <w:rPr>
-          <w:lang w:val="en-US"/>
-        </w:rPr>
-        <w:t xml:space="preserve"> van het </w:t>
-      </w:r>
-      <w:proofErr w:type="spellStart"/>
-      <w:r>
-        <w:rPr>
-          <w:lang w:val="en-US"/>
-        </w:rPr>
-        <w:t>aantal</w:t>
-      </w:r>
-      <w:proofErr w:type="spellEnd"/>
-      <w:r>
-        <w:rPr>
-          <w:lang w:val="en-US"/>
-        </w:rPr>
-        <w:t xml:space="preserve"> descriptors:</w:t>
-      </w:r>
-    </w:p>
-    <w:p>
-      <w:pPr>
-        <w:rPr>
-          <w:lang w:val="en-US"/>
-        </w:rPr>
-      </w:pPr>
-      <w:r>
-        <w:rPr>
-          <w:lang w:val="en-US"/>
-        </w:rPr>
+      <w:r>
+        <w:t xml:space="preserve">Uit de beschrijving van de video kunnen we een aantal tips halen voor het reduceren van het aantal </w:t>
+      </w:r>
+      <w:proofErr w:type="spellStart"/>
+      <w:r>
+        <w:t>descriptors</w:t>
+      </w:r>
+      <w:proofErr w:type="spellEnd"/>
+      <w:r>
+        <w:t>:</w:t>
+      </w:r>
+    </w:p>
+    <w:p>
+      <w:pPr>
+        <w:rPr>
+          <w:lang w:val="en-US"/>
+        </w:rPr>
+      </w:pPr>
+      <w:r>
         <w:t xml:space="preserve"> </w:t>
       </w:r>
       <w:r>
@@ -393,32 +288,24 @@
           <w:iCs/>
           <w:lang w:val="en-US"/>
         </w:rPr>
-        <w:t>“</w:t>
-      </w:r>
+        <w:t>“(</w:t>
+      </w:r>
+      <w:proofErr w:type="spellStart"/>
       <w:r>
         <w:rPr>
           <w:i/>
           <w:iCs/>
           <w:lang w:val="en-US"/>
         </w:rPr>
-        <w:t>(</w:t>
-      </w:r>
-      <w:proofErr w:type="spellStart"/>
+        <w:t>i</w:t>
+      </w:r>
+      <w:proofErr w:type="spellEnd"/>
       <w:r>
         <w:rPr>
           <w:i/>
           <w:iCs/>
           <w:lang w:val="en-US"/>
         </w:rPr>
-        <w:t>i</w:t>
-      </w:r>
-      <w:proofErr w:type="spellEnd"/>
-      <w:r>
-        <w:rPr>
-          <w:i/>
-          <w:iCs/>
-          <w:lang w:val="en-US"/>
-        </w:rPr>
         <w:t>) removal of descriptors with constant values; (ii) removal of descriptors with constant and near-constant variables; (iii) removal of descriptors with a standard deviation of less than 0.001; (iv) removal of descriptors with at least one missing value; and (v) removal of descriptors with a pair correlation larger than or equal to 0.90. ***Using stepwise regression to select the best molecular descriptors for QSAR study</w:t>
       </w:r>
       <w:r>
@@ -549,6 +436,7 @@
     </w:p>
     <w:p>
       <w:r>
+        <w:lastRenderedPageBreak/>
         <w:t xml:space="preserve">Visualiseren </w:t>
       </w:r>
       <w:r>
@@ -581,7 +469,6 @@
           <w:bCs/>
           <w:lang w:val="en-US"/>
         </w:rPr>
-        <w:lastRenderedPageBreak/>
         <w:t>One hot encoding</w:t>
       </w:r>
     </w:p>
@@ -866,7 +753,7 @@
           <w:lang w:val="en-US"/>
         </w:rPr>
       </w:pPr>
-      <w:hyperlink r:id="rId6" w:history="1">
+      <w:hyperlink r:id="rId7" w:history="1">
         <w:r>
           <w:rPr>
             <w:rStyle w:val="Hyperlink"/>
@@ -946,6 +833,7 @@
         <w:rPr>
           <w:lang w:val="en-US"/>
         </w:rPr>
+        <w:lastRenderedPageBreak/>
         <w:t>The website also shows methods for showing model training performance</w:t>
       </w:r>
       <w:r>
@@ -965,7 +853,6 @@
         <w:rPr>
           <w:lang w:val="en-US"/>
         </w:rPr>
-        <w:lastRenderedPageBreak/>
         <w:t>From the website:</w:t>
       </w:r>
     </w:p>
@@ -1180,7 +1067,7 @@
           <w:lang w:val="en-US"/>
         </w:rPr>
       </w:pPr>
-      <w:hyperlink r:id="rId7" w:history="1">
+      <w:hyperlink r:id="rId8" w:history="1">
         <w:r>
           <w:rPr>
             <w:rStyle w:val="Hyperlink"/>
@@ -2402,6 +2289,7 @@
   <w:style w:type="character" w:default="1" w:styleId="Standaardalinea-lettertype">
     <w:name w:val="Default Paragraph Font"/>
     <w:uiPriority w:val="1"/>
+    <w:semiHidden/>
     <w:unhideWhenUsed/>
   </w:style>
   <w:style w:type="table" w:default="1" w:styleId="Standaardtabel">

</xml_diff>